<commit_message>
Entrega Final Reto 4
</commit_message>
<xml_diff>
--- a/Docs/Informe Reto 4 (202111477).docx
+++ b/Docs/Informe Reto 4 (202111477).docx
@@ -1460,6 +1460,48 @@
         <w:lastRenderedPageBreak/>
         <w:t>Complejidad:</w:t>
       </w:r>
+      <w:r>
+        <w:rPr>
+          <w:rFonts w:ascii="Times New Roman" w:eastAsia="Times New Roman" w:hAnsi="Times New Roman" w:cs="Times New Roman"/>
+          <w:b/>
+          <w:bCs/>
+          <w:sz w:val="24"/>
+          <w:szCs w:val="24"/>
+        </w:rPr>
+        <w:t xml:space="preserve"> </w:t>
+      </w:r>
+      <w:r>
+        <w:rPr>
+          <w:rFonts w:ascii="Times New Roman" w:eastAsia="Times New Roman" w:hAnsi="Times New Roman" w:cs="Times New Roman"/>
+          <w:sz w:val="24"/>
+          <w:szCs w:val="24"/>
+        </w:rPr>
+        <w:t xml:space="preserve">O(n), donde n es el </w:t>
+      </w:r>
+      <w:r>
+        <w:rPr>
+          <w:rFonts w:ascii="Times New Roman" w:eastAsia="Times New Roman" w:hAnsi="Times New Roman" w:cs="Times New Roman"/>
+          <w:sz w:val="24"/>
+          <w:szCs w:val="24"/>
+        </w:rPr>
+        <w:t>número</w:t>
+      </w:r>
+      <w:r>
+        <w:rPr>
+          <w:rFonts w:ascii="Times New Roman" w:eastAsia="Times New Roman" w:hAnsi="Times New Roman" w:cs="Times New Roman"/>
+          <w:sz w:val="24"/>
+          <w:szCs w:val="24"/>
+        </w:rPr>
+        <w:t xml:space="preserve"> </w:t>
+      </w:r>
+      <w:r>
+        <w:rPr>
+          <w:rFonts w:ascii="Times New Roman" w:eastAsia="Times New Roman" w:hAnsi="Times New Roman" w:cs="Times New Roman"/>
+          <w:sz w:val="24"/>
+          <w:szCs w:val="24"/>
+        </w:rPr>
+        <w:t>de aeropuertos.</w:t>
+      </w:r>
     </w:p>
     <w:p>
       <w:pPr>
@@ -1922,6 +1964,24 @@
         </w:rPr>
         <w:t>Complejidad:</w:t>
       </w:r>
+      <w:r>
+        <w:rPr>
+          <w:rFonts w:ascii="Times New Roman" w:eastAsia="Times New Roman" w:hAnsi="Times New Roman" w:cs="Times New Roman"/>
+          <w:b/>
+          <w:bCs/>
+          <w:sz w:val="24"/>
+          <w:szCs w:val="24"/>
+        </w:rPr>
+        <w:t xml:space="preserve"> </w:t>
+      </w:r>
+      <w:r>
+        <w:rPr>
+          <w:rFonts w:ascii="Times New Roman" w:eastAsia="Times New Roman" w:hAnsi="Times New Roman" w:cs="Times New Roman"/>
+          <w:sz w:val="24"/>
+          <w:szCs w:val="24"/>
+        </w:rPr>
+        <w:t>O(n)</w:t>
+      </w:r>
     </w:p>
     <w:p>
       <w:pPr>
@@ -2398,6 +2458,42 @@
         </w:rPr>
         <w:t>Complejidad:</w:t>
       </w:r>
+      <w:r>
+        <w:rPr>
+          <w:rFonts w:ascii="Times New Roman" w:eastAsia="Times New Roman" w:hAnsi="Times New Roman" w:cs="Times New Roman"/>
+          <w:b/>
+          <w:bCs/>
+          <w:sz w:val="24"/>
+          <w:szCs w:val="24"/>
+        </w:rPr>
+        <w:t xml:space="preserve"> </w:t>
+      </w:r>
+      <w:r>
+        <w:rPr>
+          <w:rFonts w:ascii="Times New Roman" w:eastAsia="Times New Roman" w:hAnsi="Times New Roman" w:cs="Times New Roman"/>
+          <w:sz w:val="24"/>
+          <w:szCs w:val="24"/>
+        </w:rPr>
+        <w:t xml:space="preserve">O(v*e), donde v es el número de aeropuertos y </w:t>
+      </w:r>
+      <w:proofErr w:type="spellStart"/>
+      <w:r>
+        <w:rPr>
+          <w:rFonts w:ascii="Times New Roman" w:eastAsia="Times New Roman" w:hAnsi="Times New Roman" w:cs="Times New Roman"/>
+          <w:sz w:val="24"/>
+          <w:szCs w:val="24"/>
+        </w:rPr>
+        <w:t>e</w:t>
+      </w:r>
+      <w:proofErr w:type="spellEnd"/>
+      <w:r>
+        <w:rPr>
+          <w:rFonts w:ascii="Times New Roman" w:eastAsia="Times New Roman" w:hAnsi="Times New Roman" w:cs="Times New Roman"/>
+          <w:sz w:val="24"/>
+          <w:szCs w:val="24"/>
+        </w:rPr>
+        <w:t xml:space="preserve"> el número de vuelos.</w:t>
+      </w:r>
     </w:p>
     <w:p>
       <w:pPr>
@@ -2767,6 +2863,120 @@
         </w:rPr>
         <w:t>Complejidad:</w:t>
       </w:r>
+      <w:r>
+        <w:rPr>
+          <w:rFonts w:ascii="Times New Roman" w:eastAsia="Times New Roman" w:hAnsi="Times New Roman" w:cs="Times New Roman"/>
+          <w:b/>
+          <w:bCs/>
+          <w:sz w:val="24"/>
+          <w:szCs w:val="24"/>
+        </w:rPr>
+        <w:t xml:space="preserve"> </w:t>
+      </w:r>
+      <w:r>
+        <w:rPr>
+          <w:rFonts w:ascii="Times New Roman" w:eastAsia="Times New Roman" w:hAnsi="Times New Roman" w:cs="Times New Roman"/>
+          <w:sz w:val="24"/>
+          <w:szCs w:val="24"/>
+        </w:rPr>
+        <w:t>O(</w:t>
+      </w:r>
+      <w:r>
+        <w:rPr>
+          <w:rFonts w:ascii="Times New Roman" w:eastAsia="Times New Roman" w:hAnsi="Times New Roman" w:cs="Times New Roman"/>
+          <w:sz w:val="24"/>
+          <w:szCs w:val="24"/>
+        </w:rPr>
+        <w:t>n</w:t>
+      </w:r>
+      <w:r>
+        <w:rPr>
+          <w:rFonts w:ascii="Times New Roman" w:eastAsia="Times New Roman" w:hAnsi="Times New Roman" w:cs="Times New Roman"/>
+          <w:sz w:val="24"/>
+          <w:szCs w:val="24"/>
+        </w:rPr>
+        <w:t>*</w:t>
+      </w:r>
+      <w:r>
+        <w:rPr>
+          <w:rFonts w:ascii="Times New Roman" w:eastAsia="Times New Roman" w:hAnsi="Times New Roman" w:cs="Times New Roman"/>
+          <w:sz w:val="24"/>
+          <w:szCs w:val="24"/>
+        </w:rPr>
+        <w:t>m</w:t>
+      </w:r>
+      <w:r>
+        <w:rPr>
+          <w:rFonts w:ascii="Times New Roman" w:eastAsia="Times New Roman" w:hAnsi="Times New Roman" w:cs="Times New Roman"/>
+          <w:sz w:val="24"/>
+          <w:szCs w:val="24"/>
+        </w:rPr>
+        <w:t xml:space="preserve">), donde </w:t>
+      </w:r>
+      <w:r>
+        <w:rPr>
+          <w:rFonts w:ascii="Times New Roman" w:eastAsia="Times New Roman" w:hAnsi="Times New Roman" w:cs="Times New Roman"/>
+          <w:sz w:val="24"/>
+          <w:szCs w:val="24"/>
+        </w:rPr>
+        <w:t>n</w:t>
+      </w:r>
+      <w:r>
+        <w:rPr>
+          <w:rFonts w:ascii="Times New Roman" w:eastAsia="Times New Roman" w:hAnsi="Times New Roman" w:cs="Times New Roman"/>
+          <w:sz w:val="24"/>
+          <w:szCs w:val="24"/>
+        </w:rPr>
+        <w:t xml:space="preserve"> es el número de </w:t>
+      </w:r>
+      <w:r>
+        <w:rPr>
+          <w:rFonts w:ascii="Times New Roman" w:eastAsia="Times New Roman" w:hAnsi="Times New Roman" w:cs="Times New Roman"/>
+          <w:sz w:val="24"/>
+          <w:szCs w:val="24"/>
+        </w:rPr>
+        <w:t xml:space="preserve">aeropuertos </w:t>
+      </w:r>
+      <w:r>
+        <w:rPr>
+          <w:rFonts w:ascii="Times New Roman" w:eastAsia="Times New Roman" w:hAnsi="Times New Roman" w:cs="Times New Roman"/>
+          <w:sz w:val="24"/>
+          <w:szCs w:val="24"/>
+        </w:rPr>
+        <w:t xml:space="preserve">y </w:t>
+      </w:r>
+      <w:r>
+        <w:rPr>
+          <w:rFonts w:ascii="Times New Roman" w:eastAsia="Times New Roman" w:hAnsi="Times New Roman" w:cs="Times New Roman"/>
+          <w:sz w:val="24"/>
+          <w:szCs w:val="24"/>
+        </w:rPr>
+        <w:t>m</w:t>
+      </w:r>
+      <w:r>
+        <w:rPr>
+          <w:rFonts w:ascii="Times New Roman" w:eastAsia="Times New Roman" w:hAnsi="Times New Roman" w:cs="Times New Roman"/>
+          <w:sz w:val="24"/>
+          <w:szCs w:val="24"/>
+        </w:rPr>
+        <w:t xml:space="preserve"> el número de </w:t>
+      </w:r>
+      <w:r>
+        <w:rPr>
+          <w:rFonts w:ascii="Times New Roman" w:eastAsia="Times New Roman" w:hAnsi="Times New Roman" w:cs="Times New Roman"/>
+          <w:sz w:val="24"/>
+          <w:szCs w:val="24"/>
+        </w:rPr>
+        <w:t>vuelos</w:t>
+      </w:r>
+      <w:r>
+        <w:rPr>
+          <w:rFonts w:ascii="Times New Roman" w:eastAsia="Times New Roman" w:hAnsi="Times New Roman" w:cs="Times New Roman"/>
+          <w:sz w:val="24"/>
+          <w:szCs w:val="24"/>
+        </w:rPr>
+        <w:t>.</w:t>
+      </w:r>
     </w:p>
     <w:p>
       <w:pPr>
@@ -2835,7 +3045,6 @@
           <w:sz w:val="24"/>
           <w:szCs w:val="24"/>
         </w:rPr>
-        <w:lastRenderedPageBreak/>
         <w:t>Gráfica:</w:t>
       </w:r>
     </w:p>
@@ -3197,15 +3406,6 @@
     </w:p>
     <w:p>
       <w:pPr>
-        <w:spacing w:line="360" w:lineRule="auto"/>
-        <w:rPr>
-          <w:sz w:val="24"/>
-          <w:szCs w:val="24"/>
-        </w:rPr>
-      </w:pPr>
-    </w:p>
-    <w:p>
-      <w:pPr>
         <w:pStyle w:val="ListParagraph"/>
         <w:numPr>
           <w:ilvl w:val="0"/>
@@ -3308,6 +3508,42 @@
         </w:rPr>
         <w:t>Complejidad:</w:t>
       </w:r>
+      <w:r>
+        <w:rPr>
+          <w:rFonts w:ascii="Times New Roman" w:eastAsia="Times New Roman" w:hAnsi="Times New Roman" w:cs="Times New Roman"/>
+          <w:b/>
+          <w:bCs/>
+          <w:sz w:val="24"/>
+          <w:szCs w:val="24"/>
+        </w:rPr>
+        <w:t xml:space="preserve"> </w:t>
+      </w:r>
+      <w:r>
+        <w:rPr>
+          <w:rFonts w:ascii="Times New Roman" w:eastAsia="Times New Roman" w:hAnsi="Times New Roman" w:cs="Times New Roman"/>
+          <w:sz w:val="24"/>
+          <w:szCs w:val="24"/>
+        </w:rPr>
+        <w:t xml:space="preserve">O(v*e), donde v es el número de vértices y </w:t>
+      </w:r>
+      <w:proofErr w:type="spellStart"/>
+      <w:r>
+        <w:rPr>
+          <w:rFonts w:ascii="Times New Roman" w:eastAsia="Times New Roman" w:hAnsi="Times New Roman" w:cs="Times New Roman"/>
+          <w:sz w:val="24"/>
+          <w:szCs w:val="24"/>
+        </w:rPr>
+        <w:t>e</w:t>
+      </w:r>
+      <w:proofErr w:type="spellEnd"/>
+      <w:r>
+        <w:rPr>
+          <w:rFonts w:ascii="Times New Roman" w:eastAsia="Times New Roman" w:hAnsi="Times New Roman" w:cs="Times New Roman"/>
+          <w:sz w:val="24"/>
+          <w:szCs w:val="24"/>
+        </w:rPr>
+        <w:t xml:space="preserve"> el número de arcos.</w:t>
+      </w:r>
     </w:p>
     <w:p>
       <w:pPr>
@@ -3681,25 +3917,7 @@
           <w:sz w:val="24"/>
           <w:szCs w:val="24"/>
         </w:rPr>
-        <w:t xml:space="preserve"> el mapa “</w:t>
-      </w:r>
-      <w:proofErr w:type="spellStart"/>
-      <w:r>
-        <w:rPr>
-          <w:rFonts w:ascii="Times New Roman" w:eastAsia="Times New Roman" w:hAnsi="Times New Roman" w:cs="Times New Roman"/>
-          <w:sz w:val="24"/>
-          <w:szCs w:val="24"/>
-        </w:rPr>
-        <w:t>cityInfo</w:t>
-      </w:r>
-      <w:proofErr w:type="spellEnd"/>
-      <w:r>
-        <w:rPr>
-          <w:rFonts w:ascii="Times New Roman" w:eastAsia="Times New Roman" w:hAnsi="Times New Roman" w:cs="Times New Roman"/>
-          <w:sz w:val="24"/>
-          <w:szCs w:val="24"/>
-        </w:rPr>
-        <w:t>” que tenía como llaves una unión del no</w:t>
+        <w:t xml:space="preserve"> el mapa “cityInfo” que tenía como llaves una unión del no</w:t>
       </w:r>
       <w:r>
         <w:rPr>
@@ -3834,6 +4052,14 @@
         </w:rPr>
         <w:t xml:space="preserve"> </w:t>
       </w:r>
+      <w:r>
+        <w:rPr>
+          <w:rFonts w:ascii="Times New Roman" w:eastAsia="Times New Roman" w:hAnsi="Times New Roman" w:cs="Times New Roman"/>
+          <w:sz w:val="24"/>
+          <w:szCs w:val="24"/>
+        </w:rPr>
+        <w:t>O(n), donde n es el número de ciudades.</w:t>
+      </w:r>
     </w:p>
     <w:p>
       <w:pPr>
@@ -3976,6 +4202,60 @@
           <w:szCs w:val="24"/>
         </w:rPr>
         <w:t>Código:</w:t>
+      </w:r>
+      <w:r>
+        <w:rPr>
+          <w:rFonts w:ascii="Times New Roman" w:eastAsia="Times New Roman" w:hAnsi="Times New Roman" w:cs="Times New Roman"/>
+          <w:b/>
+          <w:bCs/>
+          <w:sz w:val="24"/>
+          <w:szCs w:val="24"/>
+        </w:rPr>
+        <w:t xml:space="preserve"> </w:t>
+      </w:r>
+      <w:proofErr w:type="gramStart"/>
+      <w:r>
+        <w:rPr>
+          <w:rFonts w:ascii="Times New Roman" w:eastAsia="Times New Roman" w:hAnsi="Times New Roman" w:cs="Times New Roman"/>
+          <w:sz w:val="24"/>
+          <w:szCs w:val="24"/>
+        </w:rPr>
+        <w:t>O(</w:t>
+      </w:r>
+      <w:proofErr w:type="gramEnd"/>
+      <w:r>
+        <w:rPr>
+          <w:rFonts w:ascii="Times New Roman" w:eastAsia="Times New Roman" w:hAnsi="Times New Roman" w:cs="Times New Roman"/>
+          <w:sz w:val="24"/>
+          <w:szCs w:val="24"/>
+        </w:rPr>
+        <w:t>n</w:t>
+      </w:r>
+      <w:r>
+        <w:rPr>
+          <w:rFonts w:ascii="Times New Roman" w:eastAsia="Times New Roman" w:hAnsi="Times New Roman" w:cs="Times New Roman"/>
+          <w:sz w:val="24"/>
+          <w:szCs w:val="24"/>
+        </w:rPr>
+        <w:t xml:space="preserve"> Log n</w:t>
+      </w:r>
+      <w:r>
+        <w:rPr>
+          <w:rFonts w:ascii="Times New Roman" w:eastAsia="Times New Roman" w:hAnsi="Times New Roman" w:cs="Times New Roman"/>
+          <w:sz w:val="24"/>
+          <w:szCs w:val="24"/>
+        </w:rPr>
+        <w:t>) donde n es el</w:t>
+      </w:r>
+      <w:r>
+        <w:rPr>
+          <w:rFonts w:ascii="Times New Roman" w:eastAsia="Times New Roman" w:hAnsi="Times New Roman" w:cs="Times New Roman"/>
+          <w:b/>
+          <w:bCs/>
+          <w:sz w:val="24"/>
+          <w:szCs w:val="24"/>
+        </w:rPr>
+        <w:t xml:space="preserve"> número de ciudades.</w:t>
       </w:r>
     </w:p>
     <w:p>
@@ -4056,6 +4336,105 @@
           <w:szCs w:val="24"/>
         </w:rPr>
         <w:t>Complejidad:</w:t>
+      </w:r>
+      <w:r>
+        <w:rPr>
+          <w:rFonts w:ascii="Times New Roman" w:eastAsia="Times New Roman" w:hAnsi="Times New Roman" w:cs="Times New Roman"/>
+          <w:b/>
+          <w:bCs/>
+          <w:sz w:val="24"/>
+          <w:szCs w:val="24"/>
+        </w:rPr>
+        <w:t xml:space="preserve"> </w:t>
+      </w:r>
+      <w:r>
+        <w:rPr>
+          <w:rFonts w:ascii="Times New Roman" w:eastAsia="Times New Roman" w:hAnsi="Times New Roman" w:cs="Times New Roman"/>
+          <w:sz w:val="24"/>
+          <w:szCs w:val="24"/>
+        </w:rPr>
+        <w:t>O(n*m</w:t>
+      </w:r>
+      <w:r>
+        <w:rPr>
+          <w:rFonts w:ascii="Times New Roman" w:eastAsia="Times New Roman" w:hAnsi="Times New Roman" w:cs="Times New Roman"/>
+          <w:sz w:val="24"/>
+          <w:szCs w:val="24"/>
+          <w:vertAlign w:val="superscript"/>
+        </w:rPr>
+        <w:t>2</w:t>
+      </w:r>
+      <w:r>
+        <w:rPr>
+          <w:rFonts w:ascii="Times New Roman" w:eastAsia="Times New Roman" w:hAnsi="Times New Roman" w:cs="Times New Roman"/>
+          <w:sz w:val="24"/>
+          <w:szCs w:val="24"/>
+        </w:rPr>
+        <w:t>),</w:t>
+      </w:r>
+      <w:r>
+        <w:rPr>
+          <w:rFonts w:ascii="Times New Roman" w:eastAsia="Times New Roman" w:hAnsi="Times New Roman" w:cs="Times New Roman"/>
+          <w:sz w:val="24"/>
+          <w:szCs w:val="24"/>
+        </w:rPr>
+        <w:t xml:space="preserve"> donde n es el </w:t>
+      </w:r>
+      <w:r>
+        <w:rPr>
+          <w:rFonts w:ascii="Times New Roman" w:eastAsia="Times New Roman" w:hAnsi="Times New Roman" w:cs="Times New Roman"/>
+          <w:sz w:val="24"/>
+          <w:szCs w:val="24"/>
+        </w:rPr>
+        <w:t>número</w:t>
+      </w:r>
+      <w:r>
+        <w:rPr>
+          <w:rFonts w:ascii="Times New Roman" w:eastAsia="Times New Roman" w:hAnsi="Times New Roman" w:cs="Times New Roman"/>
+          <w:sz w:val="24"/>
+          <w:szCs w:val="24"/>
+        </w:rPr>
+        <w:t xml:space="preserve"> de ciudades</w:t>
+      </w:r>
+      <w:r>
+        <w:rPr>
+          <w:rFonts w:ascii="Times New Roman" w:eastAsia="Times New Roman" w:hAnsi="Times New Roman" w:cs="Times New Roman"/>
+          <w:sz w:val="24"/>
+          <w:szCs w:val="24"/>
+        </w:rPr>
+        <w:t xml:space="preserve"> y</w:t>
+      </w:r>
+      <w:r>
+        <w:rPr>
+          <w:rFonts w:ascii="Times New Roman" w:eastAsia="Times New Roman" w:hAnsi="Times New Roman" w:cs="Times New Roman"/>
+          <w:sz w:val="24"/>
+          <w:szCs w:val="24"/>
+        </w:rPr>
+        <w:t xml:space="preserve"> m el n</w:t>
+      </w:r>
+      <w:r>
+        <w:rPr>
+          <w:rFonts w:ascii="Times New Roman" w:eastAsia="Times New Roman" w:hAnsi="Times New Roman" w:cs="Times New Roman"/>
+          <w:sz w:val="24"/>
+          <w:szCs w:val="24"/>
+        </w:rPr>
+        <w:t>ú</w:t>
+      </w:r>
+      <w:r>
+        <w:rPr>
+          <w:rFonts w:ascii="Times New Roman" w:eastAsia="Times New Roman" w:hAnsi="Times New Roman" w:cs="Times New Roman"/>
+          <w:sz w:val="24"/>
+          <w:szCs w:val="24"/>
+        </w:rPr>
+        <w:t>mero aeropuertos</w:t>
+      </w:r>
+      <w:r>
+        <w:rPr>
+          <w:rFonts w:ascii="Times New Roman" w:eastAsia="Times New Roman" w:hAnsi="Times New Roman" w:cs="Times New Roman"/>
+          <w:sz w:val="24"/>
+          <w:szCs w:val="24"/>
+        </w:rPr>
+        <w:t>.</w:t>
       </w:r>
     </w:p>
     <w:p>
@@ -4425,18 +4804,8 @@
                 <w:sz w:val="24"/>
                 <w:szCs w:val="24"/>
               </w:rPr>
-              <w:t xml:space="preserve">Windows 11 Home Single </w:t>
+              <w:t>Windows 11 Home Single Language</w:t>
             </w:r>
-            <w:proofErr w:type="spellStart"/>
-            <w:r>
-              <w:rPr>
-                <w:rFonts w:ascii="Times New Roman" w:eastAsia="Times New Roman" w:hAnsi="Times New Roman" w:cs="Times New Roman"/>
-                <w:sz w:val="24"/>
-                <w:szCs w:val="24"/>
-              </w:rPr>
-              <w:t>Language</w:t>
-            </w:r>
-            <w:proofErr w:type="spellEnd"/>
           </w:p>
         </w:tc>
       </w:tr>

</xml_diff>